<commit_message>
Updated CV in downloables section of Portfolio
</commit_message>
<xml_diff>
--- a/downloadables/Cirriculum Vitae - Michael Georgiou.docx
+++ b/downloadables/Cirriculum Vitae - Michael Georgiou.docx
@@ -549,25 +549,7 @@
           <w:szCs w:val="24"/>
           <w:lang w:val="en-GB"/>
         </w:rPr>
-        <w:t>Line Lead</w:t>
-      </w:r>
-      <w:r>
-        <w:rPr>
-          <w:b/>
-          <w:sz w:val="24"/>
-          <w:szCs w:val="24"/>
-          <w:lang w:val="en-GB"/>
-        </w:rPr>
-        <w:t xml:space="preserve"> | Chanelle Group | May 2021</w:t>
-      </w:r>
-      <w:r>
-        <w:rPr>
-          <w:b/>
-          <w:sz w:val="24"/>
-          <w:szCs w:val="24"/>
-          <w:lang w:val="en-GB"/>
-        </w:rPr>
-        <w:t xml:space="preserve"> – Present</w:t>
+        <w:t>Line Lead | Chanelle Group | May 2021 – Present</w:t>
       </w:r>
     </w:p>
     <w:p>
@@ -761,8 +743,8 @@
           <w:lang w:val="en-GB"/>
         </w:rPr>
       </w:pPr>
-      <w:bookmarkStart w:id="0" w:name="_Hlk133347625"/>
-      <w:bookmarkStart w:id="1" w:name="_Hlk133348124"/>
+      <w:bookmarkStart w:id="0" w:name="_Hlk133348124"/>
+      <w:bookmarkStart w:id="1" w:name="_Hlk133347625"/>
       <w:r>
         <w:rPr>
           <w:sz w:val="24"/>
@@ -771,7 +753,7 @@
         </w:rPr>
         <w:t>Ass</w:t>
       </w:r>
-      <w:bookmarkEnd w:id="1"/>
+      <w:bookmarkEnd w:id="0"/>
       <w:r>
         <w:rPr>
           <w:sz w:val="24"/>
@@ -781,7 +763,7 @@
         <w:t>isted in the production of controlled pharmaceutical products for both the human and veterinary market.</w:t>
       </w:r>
     </w:p>
-    <w:bookmarkEnd w:id="0"/>
+    <w:bookmarkEnd w:id="1"/>
     <w:p>
       <w:pPr>
         <w:rPr>
@@ -1124,39 +1106,7 @@
           <w:szCs w:val="24"/>
           <w:lang w:val="en-GB"/>
         </w:rPr>
-        <w:t>I am passionate about health and fitness and have enjoyed</w:t>
-      </w:r>
-      <w:r>
-        <w:rPr>
-          <w:sz w:val="24"/>
-          <w:szCs w:val="24"/>
-          <w:lang w:val="en-GB"/>
-        </w:rPr>
-        <w:t>,</w:t>
-      </w:r>
-      <w:r>
-        <w:rPr>
-          <w:sz w:val="24"/>
-          <w:szCs w:val="24"/>
-          <w:lang w:val="en-GB"/>
-        </w:rPr>
-        <w:t xml:space="preserve"> and hope to continue to enjoy</w:t>
-      </w:r>
-      <w:r>
-        <w:rPr>
-          <w:sz w:val="24"/>
-          <w:szCs w:val="24"/>
-          <w:lang w:val="en-GB"/>
-        </w:rPr>
-        <w:t>,</w:t>
-      </w:r>
-      <w:r>
-        <w:rPr>
-          <w:sz w:val="24"/>
-          <w:szCs w:val="24"/>
-          <w:lang w:val="en-GB"/>
-        </w:rPr>
-        <w:t xml:space="preserve"> strength training</w:t>
+        <w:t>I am passionate about health and fitness and hope to continue to enjoy strength training</w:t>
       </w:r>
       <w:r>
         <w:rPr>
@@ -1173,17 +1123,17 @@
           <w:lang w:val="en-GB"/>
         </w:rPr>
         <w:t xml:space="preserve"> to come</w:t>
+      </w:r>
+      <w:r>
+        <w:rPr>
+          <w:sz w:val="24"/>
+          <w:szCs w:val="24"/>
+          <w:lang w:val="en-GB"/>
+        </w:rPr>
+        <w:t>.</w:t>
       </w:r>
       <w:bookmarkStart w:id="2" w:name="_GoBack"/>
       <w:bookmarkEnd w:id="2"/>
-      <w:r>
-        <w:rPr>
-          <w:sz w:val="24"/>
-          <w:szCs w:val="24"/>
-          <w:lang w:val="en-GB"/>
-        </w:rPr>
-        <w:t>.</w:t>
-      </w:r>
     </w:p>
     <w:p>
       <w:pPr>
@@ -1252,64 +1202,14 @@
         </w:rPr>
         <w:t xml:space="preserve">If you have any further questions regarding this </w:t>
       </w:r>
-      <w:proofErr w:type="spellStart"/>
-      <w:r>
-        <w:rPr>
-          <w:sz w:val="24"/>
-          <w:szCs w:val="24"/>
-          <w:lang w:val="en-GB"/>
-        </w:rPr>
-        <w:t>cirr</w:t>
-      </w:r>
-      <w:r>
-        <w:rPr>
-          <w:sz w:val="24"/>
-          <w:szCs w:val="24"/>
-          <w:lang w:val="en-GB"/>
-        </w:rPr>
-        <w:t>i</w:t>
-      </w:r>
-      <w:r>
-        <w:rPr>
-          <w:sz w:val="24"/>
-          <w:szCs w:val="24"/>
-          <w:lang w:val="en-GB"/>
-        </w:rPr>
-        <w:t>c</w:t>
-      </w:r>
-      <w:r>
-        <w:rPr>
-          <w:sz w:val="24"/>
-          <w:szCs w:val="24"/>
-          <w:lang w:val="en-GB"/>
-        </w:rPr>
-        <w:t>u</w:t>
-      </w:r>
-      <w:r>
-        <w:rPr>
-          <w:sz w:val="24"/>
-          <w:szCs w:val="24"/>
-          <w:lang w:val="en-GB"/>
-        </w:rPr>
-        <w:t>l</w:t>
-      </w:r>
-      <w:r>
-        <w:rPr>
-          <w:sz w:val="24"/>
-          <w:szCs w:val="24"/>
-          <w:lang w:val="en-GB"/>
-        </w:rPr>
-        <w:t>u</w:t>
-      </w:r>
-      <w:r>
-        <w:rPr>
-          <w:sz w:val="24"/>
-          <w:szCs w:val="24"/>
-          <w:lang w:val="en-GB"/>
-        </w:rPr>
-        <w:t>m</w:t>
-      </w:r>
-      <w:proofErr w:type="spellEnd"/>
+      <w:r>
+        <w:rPr>
+          <w:sz w:val="24"/>
+          <w:szCs w:val="24"/>
+          <w:lang w:val="en-GB"/>
+        </w:rPr>
+        <w:t>curriculum</w:t>
+      </w:r>
       <w:r>
         <w:rPr>
           <w:sz w:val="24"/>

</xml_diff>